<commit_message>
All upto 9th April
</commit_message>
<xml_diff>
--- a/Asiignment 2 API.docx
+++ b/Asiignment 2 API.docx
@@ -49,6 +49,9 @@
     </w:p>
     <w:p>
       <w:r>
+        <w:rPr>
+          <w:noProof/>
+        </w:rPr>
         <w:drawing>
           <wp:inline distT="0" distB="0" distL="0" distR="0" wp14:anchorId="5322F0E8" wp14:editId="2C192327">
             <wp:extent cx="5731510" cy="3044825"/>
@@ -94,6 +97,9 @@
         </w:tabs>
       </w:pPr>
       <w:r>
+        <w:rPr>
+          <w:noProof/>
+        </w:rPr>
         <w:drawing>
           <wp:inline distT="0" distB="0" distL="0" distR="0" wp14:anchorId="5F84691C" wp14:editId="73EFB8F4">
             <wp:extent cx="5731510" cy="3044825"/>
@@ -134,6 +140,9 @@
     <w:p/>
     <w:p>
       <w:r>
+        <w:rPr>
+          <w:noProof/>
+        </w:rPr>
         <w:lastRenderedPageBreak/>
         <w:drawing>
           <wp:inline distT="0" distB="0" distL="0" distR="0" wp14:anchorId="0C8E734B" wp14:editId="607161C5">
@@ -175,6 +184,9 @@
     <w:p/>
     <w:p>
       <w:r>
+        <w:rPr>
+          <w:noProof/>
+        </w:rPr>
         <w:drawing>
           <wp:inline distT="0" distB="0" distL="0" distR="0" wp14:anchorId="19E920E2" wp14:editId="3F90FF84">
             <wp:extent cx="5731510" cy="3044825"/>
@@ -215,6 +227,9 @@
     <w:p/>
     <w:p>
       <w:r>
+        <w:rPr>
+          <w:noProof/>
+        </w:rPr>
         <w:lastRenderedPageBreak/>
         <w:drawing>
           <wp:inline distT="0" distB="0" distL="0" distR="0" wp14:anchorId="2C175C15" wp14:editId="0C4D5F5E">
@@ -254,38 +269,13 @@
       </w:r>
     </w:p>
     <w:p/>
-    <w:p/>
-    <w:p>
-      <w:pPr>
-        <w:rPr>
-          <w:b/>
-          <w:bCs/>
-        </w:rPr>
-      </w:pPr>
-    </w:p>
-    <w:p>
-      <w:pPr>
-        <w:rPr>
-          <w:b/>
-          <w:bCs/>
-        </w:rPr>
-      </w:pPr>
-      <w:r>
-        <w:rPr>
-          <w:b/>
-          <w:bCs/>
-        </w:rPr>
-        <w:t>Book Library API</w:t>
-      </w:r>
-    </w:p>
-    <w:p/>
     <w:p>
       <w:r>
         <w:drawing>
-          <wp:inline distT="0" distB="0" distL="0" distR="0" wp14:anchorId="2A386808" wp14:editId="78FBEB6B">
+          <wp:inline distT="0" distB="0" distL="0" distR="0" wp14:anchorId="05AF3358" wp14:editId="5A531937">
             <wp:extent cx="5731510" cy="3044825"/>
             <wp:effectExtent l="0" t="0" r="2540" b="3175"/>
-            <wp:docPr id="1317344528" name="Picture 1" descr="A screenshot of a computer&#10;&#10;AI-generated content may be incorrect."/>
+            <wp:docPr id="970802385" name="Picture 1" descr="A screenshot of a computer&#10;&#10;AI-generated content may be incorrect."/>
             <wp:cNvGraphicFramePr>
               <a:graphicFrameLocks xmlns:a="http://schemas.openxmlformats.org/drawingml/2006/main" noChangeAspect="1"/>
             </wp:cNvGraphicFramePr>
@@ -293,7 +283,7 @@
               <a:graphicData uri="http://schemas.openxmlformats.org/drawingml/2006/picture">
                 <pic:pic xmlns:pic="http://schemas.openxmlformats.org/drawingml/2006/picture">
                   <pic:nvPicPr>
-                    <pic:cNvPr id="1317344528" name="Picture 1" descr="A screenshot of a computer&#10;&#10;AI-generated content may be incorrect."/>
+                    <pic:cNvPr id="970802385" name="Picture 1" descr="A screenshot of a computer&#10;&#10;AI-generated content may be incorrect."/>
                     <pic:cNvPicPr/>
                   </pic:nvPicPr>
                   <pic:blipFill>
@@ -320,13 +310,88 @@
     </w:p>
     <w:p/>
     <w:p>
+      <w:pPr>
+        <w:rPr>
+          <w:b/>
+          <w:bCs/>
+        </w:rPr>
+      </w:pPr>
+    </w:p>
+    <w:p>
+      <w:pPr>
+        <w:rPr>
+          <w:b/>
+          <w:bCs/>
+        </w:rPr>
+      </w:pPr>
+    </w:p>
+    <w:p>
+      <w:pPr>
+        <w:rPr>
+          <w:b/>
+          <w:bCs/>
+        </w:rPr>
+      </w:pPr>
+    </w:p>
+    <w:p>
+      <w:pPr>
+        <w:rPr>
+          <w:b/>
+          <w:bCs/>
+        </w:rPr>
+      </w:pPr>
+    </w:p>
+    <w:p>
+      <w:pPr>
+        <w:rPr>
+          <w:b/>
+          <w:bCs/>
+        </w:rPr>
+      </w:pPr>
+    </w:p>
+    <w:p>
+      <w:pPr>
+        <w:rPr>
+          <w:b/>
+          <w:bCs/>
+        </w:rPr>
+      </w:pPr>
+    </w:p>
+    <w:p>
+      <w:pPr>
+        <w:rPr>
+          <w:b/>
+          <w:bCs/>
+        </w:rPr>
+      </w:pPr>
+    </w:p>
+    <w:p>
+      <w:pPr>
+        <w:rPr>
+          <w:b/>
+          <w:bCs/>
+        </w:rPr>
+      </w:pPr>
       <w:r>
+        <w:rPr>
+          <w:b/>
+          <w:bCs/>
+        </w:rPr>
         <w:lastRenderedPageBreak/>
+        <w:t>Book Library API</w:t>
+      </w:r>
+    </w:p>
+    <w:p/>
+    <w:p>
+      <w:r>
+        <w:rPr>
+          <w:noProof/>
+        </w:rPr>
         <w:drawing>
-          <wp:inline distT="0" distB="0" distL="0" distR="0" wp14:anchorId="6483E470" wp14:editId="3272CF57">
+          <wp:inline distT="0" distB="0" distL="0" distR="0" wp14:anchorId="2A386808" wp14:editId="78FBEB6B">
             <wp:extent cx="5731510" cy="3044825"/>
             <wp:effectExtent l="0" t="0" r="2540" b="3175"/>
-            <wp:docPr id="369521498" name="Picture 1" descr="A screenshot of a computer&#10;&#10;AI-generated content may be incorrect."/>
+            <wp:docPr id="1317344528" name="Picture 1" descr="A screenshot of a computer&#10;&#10;AI-generated content may be incorrect."/>
             <wp:cNvGraphicFramePr>
               <a:graphicFrameLocks xmlns:a="http://schemas.openxmlformats.org/drawingml/2006/main" noChangeAspect="1"/>
             </wp:cNvGraphicFramePr>
@@ -334,7 +399,7 @@
               <a:graphicData uri="http://schemas.openxmlformats.org/drawingml/2006/picture">
                 <pic:pic xmlns:pic="http://schemas.openxmlformats.org/drawingml/2006/picture">
                   <pic:nvPicPr>
-                    <pic:cNvPr id="369521498" name="Picture 1" descr="A screenshot of a computer&#10;&#10;AI-generated content may be incorrect."/>
+                    <pic:cNvPr id="1317344528" name="Picture 1" descr="A screenshot of a computer&#10;&#10;AI-generated content may be incorrect."/>
                     <pic:cNvPicPr/>
                   </pic:nvPicPr>
                   <pic:blipFill>
@@ -362,11 +427,14 @@
     <w:p/>
     <w:p>
       <w:r>
+        <w:rPr>
+          <w:noProof/>
+        </w:rPr>
         <w:drawing>
-          <wp:inline distT="0" distB="0" distL="0" distR="0" wp14:anchorId="6D4CCA6D" wp14:editId="6C6CC11B">
+          <wp:inline distT="0" distB="0" distL="0" distR="0" wp14:anchorId="6483E470" wp14:editId="3272CF57">
             <wp:extent cx="5731510" cy="3044825"/>
             <wp:effectExtent l="0" t="0" r="2540" b="3175"/>
-            <wp:docPr id="1420320500" name="Picture 1" descr="A screenshot of a computer&#10;&#10;AI-generated content may be incorrect."/>
+            <wp:docPr id="369521498" name="Picture 1" descr="A screenshot of a computer&#10;&#10;AI-generated content may be incorrect."/>
             <wp:cNvGraphicFramePr>
               <a:graphicFrameLocks xmlns:a="http://schemas.openxmlformats.org/drawingml/2006/main" noChangeAspect="1"/>
             </wp:cNvGraphicFramePr>
@@ -374,7 +442,7 @@
               <a:graphicData uri="http://schemas.openxmlformats.org/drawingml/2006/picture">
                 <pic:pic xmlns:pic="http://schemas.openxmlformats.org/drawingml/2006/picture">
                   <pic:nvPicPr>
-                    <pic:cNvPr id="1420320500" name="Picture 1" descr="A screenshot of a computer&#10;&#10;AI-generated content may be incorrect."/>
+                    <pic:cNvPr id="369521498" name="Picture 1" descr="A screenshot of a computer&#10;&#10;AI-generated content may be incorrect."/>
                     <pic:cNvPicPr/>
                   </pic:nvPicPr>
                   <pic:blipFill>
@@ -402,12 +470,15 @@
     <w:p/>
     <w:p>
       <w:r>
+        <w:rPr>
+          <w:noProof/>
+        </w:rPr>
         <w:lastRenderedPageBreak/>
         <w:drawing>
-          <wp:inline distT="0" distB="0" distL="0" distR="0" wp14:anchorId="05B25DFB" wp14:editId="77B42FDB">
+          <wp:inline distT="0" distB="0" distL="0" distR="0" wp14:anchorId="6D4CCA6D" wp14:editId="6C6CC11B">
             <wp:extent cx="5731510" cy="3044825"/>
             <wp:effectExtent l="0" t="0" r="2540" b="3175"/>
-            <wp:docPr id="1520003531" name="Picture 1" descr="A screenshot of a computer&#10;&#10;AI-generated content may be incorrect."/>
+            <wp:docPr id="1420320500" name="Picture 1" descr="A screenshot of a computer&#10;&#10;AI-generated content may be incorrect."/>
             <wp:cNvGraphicFramePr>
               <a:graphicFrameLocks xmlns:a="http://schemas.openxmlformats.org/drawingml/2006/main" noChangeAspect="1"/>
             </wp:cNvGraphicFramePr>
@@ -415,7 +486,7 @@
               <a:graphicData uri="http://schemas.openxmlformats.org/drawingml/2006/picture">
                 <pic:pic xmlns:pic="http://schemas.openxmlformats.org/drawingml/2006/picture">
                   <pic:nvPicPr>
-                    <pic:cNvPr id="1520003531" name="Picture 1" descr="A screenshot of a computer&#10;&#10;AI-generated content may be incorrect."/>
+                    <pic:cNvPr id="1420320500" name="Picture 1" descr="A screenshot of a computer&#10;&#10;AI-generated content may be incorrect."/>
                     <pic:cNvPicPr/>
                   </pic:nvPicPr>
                   <pic:blipFill>
@@ -443,11 +514,14 @@
     <w:p/>
     <w:p>
       <w:r>
+        <w:rPr>
+          <w:noProof/>
+        </w:rPr>
         <w:drawing>
-          <wp:inline distT="0" distB="0" distL="0" distR="0" wp14:anchorId="294ADB6D" wp14:editId="692C16FA">
+          <wp:inline distT="0" distB="0" distL="0" distR="0" wp14:anchorId="05B25DFB" wp14:editId="77B42FDB">
             <wp:extent cx="5731510" cy="3044825"/>
             <wp:effectExtent l="0" t="0" r="2540" b="3175"/>
-            <wp:docPr id="246707167" name="Picture 1" descr="A screenshot of a computer&#10;&#10;AI-generated content may be incorrect."/>
+            <wp:docPr id="1520003531" name="Picture 1" descr="A screenshot of a computer&#10;&#10;AI-generated content may be incorrect."/>
             <wp:cNvGraphicFramePr>
               <a:graphicFrameLocks xmlns:a="http://schemas.openxmlformats.org/drawingml/2006/main" noChangeAspect="1"/>
             </wp:cNvGraphicFramePr>
@@ -455,7 +529,7 @@
               <a:graphicData uri="http://schemas.openxmlformats.org/drawingml/2006/picture">
                 <pic:pic xmlns:pic="http://schemas.openxmlformats.org/drawingml/2006/picture">
                   <pic:nvPicPr>
-                    <pic:cNvPr id="246707167" name="Picture 1" descr="A screenshot of a computer&#10;&#10;AI-generated content may be incorrect."/>
+                    <pic:cNvPr id="1520003531" name="Picture 1" descr="A screenshot of a computer&#10;&#10;AI-generated content may be incorrect."/>
                     <pic:cNvPicPr/>
                   </pic:nvPicPr>
                   <pic:blipFill>
@@ -481,9 +555,137 @@
       </w:r>
     </w:p>
     <w:p/>
+    <w:p>
+      <w:r>
+        <w:rPr>
+          <w:noProof/>
+        </w:rPr>
+        <w:lastRenderedPageBreak/>
+        <w:drawing>
+          <wp:inline distT="0" distB="0" distL="0" distR="0" wp14:anchorId="294ADB6D" wp14:editId="692C16FA">
+            <wp:extent cx="5731510" cy="3044825"/>
+            <wp:effectExtent l="0" t="0" r="2540" b="3175"/>
+            <wp:docPr id="246707167" name="Picture 1" descr="A screenshot of a computer&#10;&#10;AI-generated content may be incorrect."/>
+            <wp:cNvGraphicFramePr>
+              <a:graphicFrameLocks xmlns:a="http://schemas.openxmlformats.org/drawingml/2006/main" noChangeAspect="1"/>
+            </wp:cNvGraphicFramePr>
+            <a:graphic xmlns:a="http://schemas.openxmlformats.org/drawingml/2006/main">
+              <a:graphicData uri="http://schemas.openxmlformats.org/drawingml/2006/picture">
+                <pic:pic xmlns:pic="http://schemas.openxmlformats.org/drawingml/2006/picture">
+                  <pic:nvPicPr>
+                    <pic:cNvPr id="246707167" name="Picture 1" descr="A screenshot of a computer&#10;&#10;AI-generated content may be incorrect."/>
+                    <pic:cNvPicPr/>
+                  </pic:nvPicPr>
+                  <pic:blipFill>
+                    <a:blip r:embed="rId16"/>
+                    <a:stretch>
+                      <a:fillRect/>
+                    </a:stretch>
+                  </pic:blipFill>
+                  <pic:spPr>
+                    <a:xfrm>
+                      <a:off x="0" y="0"/>
+                      <a:ext cx="5731510" cy="3044825"/>
+                    </a:xfrm>
+                    <a:prstGeom prst="rect">
+                      <a:avLst/>
+                    </a:prstGeom>
+                  </pic:spPr>
+                </pic:pic>
+              </a:graphicData>
+            </a:graphic>
+          </wp:inline>
+        </w:drawing>
+      </w:r>
+    </w:p>
     <w:p/>
+    <w:p>
+      <w:r>
+        <w:drawing>
+          <wp:inline distT="0" distB="0" distL="0" distR="0" wp14:anchorId="68AE0F3F" wp14:editId="0B851453">
+            <wp:extent cx="5731510" cy="3044825"/>
+            <wp:effectExtent l="0" t="0" r="2540" b="3175"/>
+            <wp:docPr id="570918282" name="Picture 1" descr="A screenshot of a computer&#10;&#10;AI-generated content may be incorrect."/>
+            <wp:cNvGraphicFramePr>
+              <a:graphicFrameLocks xmlns:a="http://schemas.openxmlformats.org/drawingml/2006/main" noChangeAspect="1"/>
+            </wp:cNvGraphicFramePr>
+            <a:graphic xmlns:a="http://schemas.openxmlformats.org/drawingml/2006/main">
+              <a:graphicData uri="http://schemas.openxmlformats.org/drawingml/2006/picture">
+                <pic:pic xmlns:pic="http://schemas.openxmlformats.org/drawingml/2006/picture">
+                  <pic:nvPicPr>
+                    <pic:cNvPr id="570918282" name="Picture 1" descr="A screenshot of a computer&#10;&#10;AI-generated content may be incorrect."/>
+                    <pic:cNvPicPr/>
+                  </pic:nvPicPr>
+                  <pic:blipFill>
+                    <a:blip r:embed="rId17"/>
+                    <a:stretch>
+                      <a:fillRect/>
+                    </a:stretch>
+                  </pic:blipFill>
+                  <pic:spPr>
+                    <a:xfrm>
+                      <a:off x="0" y="0"/>
+                      <a:ext cx="5731510" cy="3044825"/>
+                    </a:xfrm>
+                    <a:prstGeom prst="rect">
+                      <a:avLst/>
+                    </a:prstGeom>
+                  </pic:spPr>
+                </pic:pic>
+              </a:graphicData>
+            </a:graphic>
+          </wp:inline>
+        </w:drawing>
+      </w:r>
+    </w:p>
+    <w:p/>
+    <w:p>
+      <w:pPr>
+        <w:tabs>
+          <w:tab w:val="left" w:pos="1332"/>
+        </w:tabs>
+      </w:pPr>
+      <w:r>
+        <w:lastRenderedPageBreak/>
+        <w:drawing>
+          <wp:inline distT="0" distB="0" distL="0" distR="0" wp14:anchorId="2DA7BA71" wp14:editId="6821A156">
+            <wp:extent cx="5731510" cy="3044825"/>
+            <wp:effectExtent l="0" t="0" r="2540" b="3175"/>
+            <wp:docPr id="823207302" name="Picture 1" descr="A screenshot of a computer&#10;&#10;AI-generated content may be incorrect."/>
+            <wp:cNvGraphicFramePr>
+              <a:graphicFrameLocks xmlns:a="http://schemas.openxmlformats.org/drawingml/2006/main" noChangeAspect="1"/>
+            </wp:cNvGraphicFramePr>
+            <a:graphic xmlns:a="http://schemas.openxmlformats.org/drawingml/2006/main">
+              <a:graphicData uri="http://schemas.openxmlformats.org/drawingml/2006/picture">
+                <pic:pic xmlns:pic="http://schemas.openxmlformats.org/drawingml/2006/picture">
+                  <pic:nvPicPr>
+                    <pic:cNvPr id="823207302" name="Picture 1" descr="A screenshot of a computer&#10;&#10;AI-generated content may be incorrect."/>
+                    <pic:cNvPicPr/>
+                  </pic:nvPicPr>
+                  <pic:blipFill>
+                    <a:blip r:embed="rId18"/>
+                    <a:stretch>
+                      <a:fillRect/>
+                    </a:stretch>
+                  </pic:blipFill>
+                  <pic:spPr>
+                    <a:xfrm>
+                      <a:off x="0" y="0"/>
+                      <a:ext cx="5731510" cy="3044825"/>
+                    </a:xfrm>
+                    <a:prstGeom prst="rect">
+                      <a:avLst/>
+                    </a:prstGeom>
+                  </pic:spPr>
+                </pic:pic>
+              </a:graphicData>
+            </a:graphic>
+          </wp:inline>
+        </w:drawing>
+      </w:r>
+    </w:p>
     <w:sectPr>
-      <w:headerReference w:type="default" r:id="rId16"/>
+      <w:headerReference w:type="default" r:id="rId19"/>
       <w:pgSz w:w="11906" w:h="16838"/>
       <w:pgMar w:top="1440" w:right="1440" w:bottom="1440" w:left="1440" w:header="708" w:footer="708" w:gutter="0"/>
       <w:cols w:space="708"/>
@@ -1170,6 +1372,7 @@
   <w:style w:type="character" w:default="1" w:styleId="DefaultParagraphFont">
     <w:name w:val="Default Paragraph Font"/>
     <w:uiPriority w:val="1"/>
+    <w:semiHidden/>
     <w:unhideWhenUsed/>
   </w:style>
   <w:style w:type="table" w:default="1" w:styleId="TableNormal">

</xml_diff>